<commit_message>
Se agregaron 2 pruebas más al cuadro
</commit_message>
<xml_diff>
--- a/info/Pensamiento Computacional - Proyecto final.docx
+++ b/info/Pensamiento Computacional - Proyecto final.docx
@@ -214,12 +214,12 @@
             <wp:extent cx="1371467" cy="1616697"/>
             <wp:effectExtent b="0" l="0" r="0" t="0"/>
             <wp:wrapNone/>
-            <wp:docPr id="6" name="image7.png"/>
+            <wp:docPr id="6" name="image3.png"/>
             <a:graphic>
               <a:graphicData uri="http://schemas.openxmlformats.org/drawingml/2006/picture">
                 <pic:pic>
                   <pic:nvPicPr>
-                    <pic:cNvPr id="0" name="image7.png"/>
+                    <pic:cNvPr id="0" name="image3.png"/>
                     <pic:cNvPicPr preferRelativeResize="0"/>
                   </pic:nvPicPr>
                   <pic:blipFill>
@@ -256,12 +256,12 @@
             <wp:extent cx="1371600" cy="1619250"/>
             <wp:effectExtent b="0" l="0" r="0" t="0"/>
             <wp:wrapNone/>
-            <wp:docPr id="2" name="image8.png"/>
+            <wp:docPr id="2" name="image5.png"/>
             <a:graphic>
               <a:graphicData uri="http://schemas.openxmlformats.org/drawingml/2006/picture">
                 <pic:pic>
                   <pic:nvPicPr>
-                    <pic:cNvPr id="0" name="image8.png"/>
+                    <pic:cNvPr id="0" name="image5.png"/>
                     <pic:cNvPicPr preferRelativeResize="0"/>
                   </pic:nvPicPr>
                   <pic:blipFill>
@@ -298,12 +298,12 @@
             <wp:extent cx="1371600" cy="1625936"/>
             <wp:effectExtent b="0" l="0" r="0" t="0"/>
             <wp:wrapNone/>
-            <wp:docPr id="5" name="image2.png"/>
+            <wp:docPr id="5" name="image9.png"/>
             <a:graphic>
               <a:graphicData uri="http://schemas.openxmlformats.org/drawingml/2006/picture">
                 <pic:pic>
                   <pic:nvPicPr>
-                    <pic:cNvPr id="0" name="image2.png"/>
+                    <pic:cNvPr id="0" name="image9.png"/>
                     <pic:cNvPicPr preferRelativeResize="0"/>
                   </pic:nvPicPr>
                   <pic:blipFill>
@@ -340,12 +340,12 @@
             <wp:extent cx="1238250" cy="1619250"/>
             <wp:effectExtent b="0" l="0" r="0" t="0"/>
             <wp:wrapNone/>
-            <wp:docPr id="8" name="image4.png"/>
+            <wp:docPr id="8" name="image2.png"/>
             <a:graphic>
               <a:graphicData uri="http://schemas.openxmlformats.org/drawingml/2006/picture">
                 <pic:pic>
                   <pic:nvPicPr>
-                    <pic:cNvPr id="0" name="image4.png"/>
+                    <pic:cNvPr id="0" name="image2.png"/>
                     <pic:cNvPicPr preferRelativeResize="0"/>
                   </pic:nvPicPr>
                   <pic:blipFill>
@@ -511,12 +511,12 @@
             <wp:extent cx="1371600" cy="1495425"/>
             <wp:effectExtent b="0" l="0" r="0" t="0"/>
             <wp:wrapNone/>
-            <wp:docPr id="9" name="image1.png"/>
+            <wp:docPr id="9" name="image4.png"/>
             <a:graphic>
               <a:graphicData uri="http://schemas.openxmlformats.org/drawingml/2006/picture">
                 <pic:pic>
                   <pic:nvPicPr>
-                    <pic:cNvPr id="0" name="image1.png"/>
+                    <pic:cNvPr id="0" name="image4.png"/>
                     <pic:cNvPicPr preferRelativeResize="0"/>
                   </pic:nvPicPr>
                   <pic:blipFill>
@@ -553,12 +553,12 @@
             <wp:extent cx="1238250" cy="1496104"/>
             <wp:effectExtent b="0" l="0" r="0" t="0"/>
             <wp:wrapNone/>
-            <wp:docPr id="7" name="image3.png"/>
+            <wp:docPr id="7" name="image1.png"/>
             <a:graphic>
               <a:graphicData uri="http://schemas.openxmlformats.org/drawingml/2006/picture">
                 <pic:pic>
                   <pic:nvPicPr>
-                    <pic:cNvPr id="0" name="image3.png"/>
+                    <pic:cNvPr id="0" name="image1.png"/>
                     <pic:cNvPicPr preferRelativeResize="0"/>
                   </pic:nvPicPr>
                   <pic:blipFill>
@@ -595,12 +595,12 @@
             <wp:extent cx="1371600" cy="1495425"/>
             <wp:effectExtent b="0" l="0" r="0" t="0"/>
             <wp:wrapNone/>
-            <wp:docPr id="3" name="image9.png"/>
+            <wp:docPr id="3" name="image7.png"/>
             <a:graphic>
               <a:graphicData uri="http://schemas.openxmlformats.org/drawingml/2006/picture">
                 <pic:pic>
                   <pic:nvPicPr>
-                    <pic:cNvPr id="0" name="image9.png"/>
+                    <pic:cNvPr id="0" name="image7.png"/>
                     <pic:cNvPicPr preferRelativeResize="0"/>
                   </pic:nvPicPr>
                   <pic:blipFill>
@@ -791,12 +791,12 @@
             <wp:extent cx="1238250" cy="1619250"/>
             <wp:effectExtent b="0" l="0" r="0" t="0"/>
             <wp:wrapNone/>
-            <wp:docPr id="1" name="image5.png"/>
+            <wp:docPr id="1" name="image8.png"/>
             <a:graphic>
               <a:graphicData uri="http://schemas.openxmlformats.org/drawingml/2006/picture">
                 <pic:pic>
                   <pic:nvPicPr>
-                    <pic:cNvPr id="0" name="image5.png"/>
+                    <pic:cNvPr id="0" name="image8.png"/>
                     <pic:cNvPicPr preferRelativeResize="0"/>
                   </pic:nvPicPr>
                   <pic:blipFill>
@@ -1378,7 +1378,7 @@
                 <w:szCs w:val="20"/>
                 <w:rtl w:val="0"/>
               </w:rPr>
-              <w:t xml:space="preserve">asserTrue</w:t>
+              <w:t xml:space="preserve">assertTrue</w:t>
             </w:r>
             <w:r>
               <w:rPr>
@@ -1491,7 +1491,7 @@
                 <w:szCs w:val="20"/>
                 <w:rtl w:val="0"/>
               </w:rPr>
-              <w:t xml:space="preserve">asserTrue</w:t>
+              <w:t xml:space="preserve">assertTrue</w:t>
             </w:r>
             <w:r>
               <w:rPr>
@@ -1568,6 +1568,224 @@
                 <w:rtl w:val="0"/>
               </w:rPr>
               <w:t xml:space="preserve">elimina el paciente registrado con esa Id</w:t>
+            </w:r>
+          </w:p>
+        </w:tc>
+      </w:tr>
+      <w:tr>
+        <w:trPr>
+          <w:cantSplit w:val="0"/>
+          <w:trHeight w:val="600" w:hRule="atLeast"/>
+          <w:tblHeader w:val="0"/>
+        </w:trPr>
+        <w:tc>
+          <w:tcPr>
+            <w:tcMar>
+              <w:top w:w="140.0" w:type="dxa"/>
+              <w:left w:w="140.0" w:type="dxa"/>
+              <w:bottom w:w="140.0" w:type="dxa"/>
+              <w:right w:w="140.0" w:type="dxa"/>
+            </w:tcMar>
+            <w:vAlign w:val="top"/>
+          </w:tcPr>
+          <w:p>
+            <w:pPr>
+              <w:widowControl w:val="0"/>
+              <w:spacing w:line="240" w:lineRule="auto"/>
+              <w:rPr>
+                <w:color w:val="188038"/>
+                <w:sz w:val="20"/>
+                <w:szCs w:val="20"/>
+              </w:rPr>
+            </w:pPr>
+            <w:r>
+              <w:rPr>
+                <w:color w:val="188038"/>
+                <w:sz w:val="20"/>
+                <w:szCs w:val="20"/>
+                <w:rtl w:val="0"/>
+              </w:rPr>
+              <w:t xml:space="preserve">assertNull</w:t>
+            </w:r>
+            <w:r>
+              <w:rPr>
+                <w:sz w:val="20"/>
+                <w:szCs w:val="20"/>
+                <w:rtl w:val="0"/>
+              </w:rPr>
+              <w:t xml:space="preserve">(salaNoExiste)</w:t>
+            </w:r>
+            <w:r>
+              <w:rPr>
+                <w:rtl w:val="0"/>
+              </w:rPr>
+            </w:r>
+          </w:p>
+        </w:tc>
+        <w:tc>
+          <w:tcPr>
+            <w:tcMar>
+              <w:top w:w="140.0" w:type="dxa"/>
+              <w:left w:w="140.0" w:type="dxa"/>
+              <w:bottom w:w="140.0" w:type="dxa"/>
+              <w:right w:w="140.0" w:type="dxa"/>
+            </w:tcMar>
+            <w:vAlign w:val="top"/>
+          </w:tcPr>
+          <w:p>
+            <w:pPr>
+              <w:widowControl w:val="0"/>
+              <w:spacing w:line="240" w:lineRule="auto"/>
+              <w:rPr>
+                <w:sz w:val="20"/>
+                <w:szCs w:val="20"/>
+              </w:rPr>
+            </w:pPr>
+            <w:r>
+              <w:rPr>
+                <w:sz w:val="20"/>
+                <w:szCs w:val="20"/>
+                <w:rtl w:val="0"/>
+              </w:rPr>
+              <w:t xml:space="preserve">Sala resultado= hospital.buscarSala(“S99”)</w:t>
+            </w:r>
+          </w:p>
+        </w:tc>
+        <w:tc>
+          <w:tcPr>
+            <w:tcMar>
+              <w:top w:w="140.0" w:type="dxa"/>
+              <w:left w:w="140.0" w:type="dxa"/>
+              <w:bottom w:w="140.0" w:type="dxa"/>
+              <w:right w:w="140.0" w:type="dxa"/>
+            </w:tcMar>
+            <w:vAlign w:val="top"/>
+          </w:tcPr>
+          <w:p>
+            <w:pPr>
+              <w:widowControl w:val="0"/>
+              <w:spacing w:line="240" w:lineRule="auto"/>
+              <w:rPr>
+                <w:sz w:val="20"/>
+                <w:szCs w:val="20"/>
+              </w:rPr>
+            </w:pPr>
+            <w:r>
+              <w:rPr>
+                <w:sz w:val="20"/>
+                <w:szCs w:val="20"/>
+                <w:rtl w:val="0"/>
+              </w:rPr>
+              <w:t xml:space="preserve">Un nulo</w:t>
+            </w:r>
+          </w:p>
+        </w:tc>
+      </w:tr>
+      <w:tr>
+        <w:trPr>
+          <w:cantSplit w:val="0"/>
+          <w:trHeight w:val="600" w:hRule="atLeast"/>
+          <w:tblHeader w:val="0"/>
+        </w:trPr>
+        <w:tc>
+          <w:tcPr>
+            <w:tcMar>
+              <w:top w:w="140.0" w:type="dxa"/>
+              <w:left w:w="140.0" w:type="dxa"/>
+              <w:bottom w:w="140.0" w:type="dxa"/>
+              <w:right w:w="140.0" w:type="dxa"/>
+            </w:tcMar>
+            <w:vAlign w:val="top"/>
+          </w:tcPr>
+          <w:p>
+            <w:pPr>
+              <w:widowControl w:val="0"/>
+              <w:spacing w:line="240" w:lineRule="auto"/>
+              <w:rPr>
+                <w:color w:val="188038"/>
+                <w:sz w:val="20"/>
+                <w:szCs w:val="20"/>
+              </w:rPr>
+            </w:pPr>
+            <w:r>
+              <w:rPr>
+                <w:color w:val="188038"/>
+                <w:sz w:val="20"/>
+                <w:szCs w:val="20"/>
+                <w:rtl w:val="0"/>
+              </w:rPr>
+              <w:t xml:space="preserve">assertEquals</w:t>
+            </w:r>
+            <w:r>
+              <w:rPr>
+                <w:sz w:val="20"/>
+                <w:szCs w:val="20"/>
+                <w:rtl w:val="0"/>
+              </w:rPr>
+              <w:t xml:space="preserve">(BuscarSalaExistente)</w:t>
+            </w:r>
+            <w:r>
+              <w:rPr>
+                <w:rtl w:val="0"/>
+              </w:rPr>
+            </w:r>
+          </w:p>
+        </w:tc>
+        <w:tc>
+          <w:tcPr>
+            <w:tcMar>
+              <w:top w:w="140.0" w:type="dxa"/>
+              <w:left w:w="140.0" w:type="dxa"/>
+              <w:bottom w:w="140.0" w:type="dxa"/>
+              <w:right w:w="140.0" w:type="dxa"/>
+            </w:tcMar>
+            <w:vAlign w:val="top"/>
+          </w:tcPr>
+          <w:p>
+            <w:pPr>
+              <w:widowControl w:val="0"/>
+              <w:spacing w:line="240" w:lineRule="auto"/>
+              <w:rPr>
+                <w:sz w:val="20"/>
+                <w:szCs w:val="20"/>
+              </w:rPr>
+            </w:pPr>
+            <w:r>
+              <w:rPr>
+                <w:sz w:val="20"/>
+                <w:szCs w:val="20"/>
+                <w:rtl w:val="0"/>
+              </w:rPr>
+              <w:t xml:space="preserve">Sala resultado= hospital.buscarSala(“S2”)</w:t>
+            </w:r>
+          </w:p>
+        </w:tc>
+        <w:tc>
+          <w:tcPr>
+            <w:tcMar>
+              <w:top w:w="140.0" w:type="dxa"/>
+              <w:left w:w="140.0" w:type="dxa"/>
+              <w:bottom w:w="140.0" w:type="dxa"/>
+              <w:right w:w="140.0" w:type="dxa"/>
+            </w:tcMar>
+            <w:vAlign w:val="top"/>
+          </w:tcPr>
+          <w:p>
+            <w:pPr>
+              <w:widowControl w:val="0"/>
+              <w:spacing w:line="240" w:lineRule="auto"/>
+              <w:rPr>
+                <w:sz w:val="20"/>
+                <w:szCs w:val="20"/>
+              </w:rPr>
+            </w:pPr>
+            <w:r>
+              <w:rPr>
+                <w:sz w:val="20"/>
+                <w:szCs w:val="20"/>
+                <w:rtl w:val="0"/>
+              </w:rPr>
+              <w:t xml:space="preserve">retorna la sala encontrada en la lista</w:t>
             </w:r>
           </w:p>
         </w:tc>

</xml_diff>

<commit_message>
Paciente completo, tabla e implementacion de pacienteTest
</commit_message>
<xml_diff>
--- a/info/Pensamiento Computacional - Proyecto final.docx
+++ b/info/Pensamiento Computacional - Proyecto final.docx
@@ -214,12 +214,12 @@
             <wp:extent cx="1371467" cy="1616697"/>
             <wp:effectExtent b="0" l="0" r="0" t="0"/>
             <wp:wrapNone/>
-            <wp:docPr id="6" name="image9.png"/>
+            <wp:docPr id="6" name="image2.png"/>
             <a:graphic>
               <a:graphicData uri="http://schemas.openxmlformats.org/drawingml/2006/picture">
                 <pic:pic>
                   <pic:nvPicPr>
-                    <pic:cNvPr id="0" name="image9.png"/>
+                    <pic:cNvPr id="0" name="image2.png"/>
                     <pic:cNvPicPr preferRelativeResize="0"/>
                   </pic:nvPicPr>
                   <pic:blipFill>
@@ -256,12 +256,12 @@
             <wp:extent cx="1371600" cy="1619250"/>
             <wp:effectExtent b="0" l="0" r="0" t="0"/>
             <wp:wrapNone/>
-            <wp:docPr id="2" name="image6.png"/>
+            <wp:docPr id="2" name="image5.png"/>
             <a:graphic>
               <a:graphicData uri="http://schemas.openxmlformats.org/drawingml/2006/picture">
                 <pic:pic>
                   <pic:nvPicPr>
-                    <pic:cNvPr id="0" name="image6.png"/>
+                    <pic:cNvPr id="0" name="image5.png"/>
                     <pic:cNvPicPr preferRelativeResize="0"/>
                   </pic:nvPicPr>
                   <pic:blipFill>
@@ -298,12 +298,12 @@
             <wp:extent cx="1371600" cy="1625936"/>
             <wp:effectExtent b="0" l="0" r="0" t="0"/>
             <wp:wrapNone/>
-            <wp:docPr id="5" name="image5.png"/>
+            <wp:docPr id="5" name="image7.png"/>
             <a:graphic>
               <a:graphicData uri="http://schemas.openxmlformats.org/drawingml/2006/picture">
                 <pic:pic>
                   <pic:nvPicPr>
-                    <pic:cNvPr id="0" name="image5.png"/>
+                    <pic:cNvPr id="0" name="image7.png"/>
                     <pic:cNvPicPr preferRelativeResize="0"/>
                   </pic:nvPicPr>
                   <pic:blipFill>
@@ -511,12 +511,12 @@
             <wp:extent cx="1371600" cy="1495425"/>
             <wp:effectExtent b="0" l="0" r="0" t="0"/>
             <wp:wrapNone/>
-            <wp:docPr id="9" name="image8.png"/>
+            <wp:docPr id="9" name="image9.png"/>
             <a:graphic>
               <a:graphicData uri="http://schemas.openxmlformats.org/drawingml/2006/picture">
                 <pic:pic>
                   <pic:nvPicPr>
-                    <pic:cNvPr id="0" name="image8.png"/>
+                    <pic:cNvPr id="0" name="image9.png"/>
                     <pic:cNvPicPr preferRelativeResize="0"/>
                   </pic:nvPicPr>
                   <pic:blipFill>
@@ -553,12 +553,12 @@
             <wp:extent cx="1238250" cy="1496104"/>
             <wp:effectExtent b="0" l="0" r="0" t="0"/>
             <wp:wrapNone/>
-            <wp:docPr id="7" name="image2.png"/>
+            <wp:docPr id="7" name="image4.png"/>
             <a:graphic>
               <a:graphicData uri="http://schemas.openxmlformats.org/drawingml/2006/picture">
                 <pic:pic>
                   <pic:nvPicPr>
-                    <pic:cNvPr id="0" name="image2.png"/>
+                    <pic:cNvPr id="0" name="image4.png"/>
                     <pic:cNvPicPr preferRelativeResize="0"/>
                   </pic:nvPicPr>
                   <pic:blipFill>
@@ -595,12 +595,12 @@
             <wp:extent cx="1371600" cy="1495425"/>
             <wp:effectExtent b="0" l="0" r="0" t="0"/>
             <wp:wrapNone/>
-            <wp:docPr id="3" name="image1.png"/>
+            <wp:docPr id="3" name="image6.png"/>
             <a:graphic>
               <a:graphicData uri="http://schemas.openxmlformats.org/drawingml/2006/picture">
                 <pic:pic>
                   <pic:nvPicPr>
-                    <pic:cNvPr id="0" name="image1.png"/>
+                    <pic:cNvPr id="0" name="image6.png"/>
                     <pic:cNvPicPr preferRelativeResize="0"/>
                   </pic:nvPicPr>
                   <pic:blipFill>
@@ -637,12 +637,12 @@
             <wp:extent cx="1371600" cy="2457450"/>
             <wp:effectExtent b="0" l="0" r="0" t="0"/>
             <wp:wrapNone/>
-            <wp:docPr id="4" name="image7.png"/>
+            <wp:docPr id="4" name="image1.png"/>
             <a:graphic>
               <a:graphicData uri="http://schemas.openxmlformats.org/drawingml/2006/picture">
                 <pic:pic>
                   <pic:nvPicPr>
-                    <pic:cNvPr id="0" name="image7.png"/>
+                    <pic:cNvPr id="0" name="image1.png"/>
                     <pic:cNvPicPr preferRelativeResize="0"/>
                   </pic:nvPicPr>
                   <pic:blipFill>
@@ -791,12 +791,12 @@
             <wp:extent cx="1238250" cy="1619250"/>
             <wp:effectExtent b="0" l="0" r="0" t="0"/>
             <wp:wrapNone/>
-            <wp:docPr id="1" name="image4.png"/>
+            <wp:docPr id="1" name="image8.png"/>
             <a:graphic>
               <a:graphicData uri="http://schemas.openxmlformats.org/drawingml/2006/picture">
                 <pic:pic>
                   <pic:nvPicPr>
-                    <pic:cNvPr id="0" name="image4.png"/>
+                    <pic:cNvPr id="0" name="image8.png"/>
                     <pic:cNvPicPr preferRelativeResize="0"/>
                   </pic:nvPicPr>
                   <pic:blipFill>
@@ -3176,6 +3176,606 @@
                 <w:rtl w:val="0"/>
               </w:rPr>
               <w:t xml:space="preserve">No encuentra la sala, retorna null.</w:t>
+            </w:r>
+          </w:p>
+        </w:tc>
+      </w:tr>
+      <w:tr>
+        <w:trPr>
+          <w:cantSplit w:val="0"/>
+          <w:trHeight w:val="600" w:hRule="atLeast"/>
+          <w:tblHeader w:val="0"/>
+        </w:trPr>
+        <w:tc>
+          <w:tcPr>
+            <w:tcMar>
+              <w:top w:w="140.0" w:type="dxa"/>
+              <w:left w:w="140.0" w:type="dxa"/>
+              <w:bottom w:w="140.0" w:type="dxa"/>
+              <w:right w:w="140.0" w:type="dxa"/>
+            </w:tcMar>
+          </w:tcPr>
+          <w:p>
+            <w:pPr>
+              <w:widowControl w:val="0"/>
+              <w:spacing w:line="240" w:lineRule="auto"/>
+              <w:rPr>
+                <w:sz w:val="20"/>
+                <w:szCs w:val="20"/>
+              </w:rPr>
+            </w:pPr>
+            <w:r>
+              <w:rPr>
+                <w:color w:val="188038"/>
+                <w:sz w:val="20"/>
+                <w:szCs w:val="20"/>
+                <w:rtl w:val="0"/>
+              </w:rPr>
+              <w:t xml:space="preserve">assertNotNull</w:t>
+            </w:r>
+            <w:r>
+              <w:rPr>
+                <w:sz w:val="20"/>
+                <w:szCs w:val="20"/>
+                <w:rtl w:val="0"/>
+              </w:rPr>
+              <w:t xml:space="preserve">(historialCorrecto) </w:t>
+            </w:r>
+          </w:p>
+        </w:tc>
+        <w:tc>
+          <w:tcPr>
+            <w:tcMar>
+              <w:top w:w="140.0" w:type="dxa"/>
+              <w:left w:w="140.0" w:type="dxa"/>
+              <w:bottom w:w="140.0" w:type="dxa"/>
+              <w:right w:w="140.0" w:type="dxa"/>
+            </w:tcMar>
+          </w:tcPr>
+          <w:p>
+            <w:pPr>
+              <w:widowControl w:val="0"/>
+              <w:spacing w:line="240" w:lineRule="auto"/>
+              <w:rPr>
+                <w:sz w:val="20"/>
+                <w:szCs w:val="20"/>
+              </w:rPr>
+            </w:pPr>
+            <w:r>
+              <w:rPr>
+                <w:sz w:val="20"/>
+                <w:szCs w:val="20"/>
+                <w:rtl w:val="0"/>
+              </w:rPr>
+              <w:t xml:space="preserve">HistorialMedico resultado = paciente.consultarHistorialMedico()</w:t>
+            </w:r>
+          </w:p>
+        </w:tc>
+        <w:tc>
+          <w:tcPr>
+            <w:tcMar>
+              <w:top w:w="140.0" w:type="dxa"/>
+              <w:left w:w="140.0" w:type="dxa"/>
+              <w:bottom w:w="140.0" w:type="dxa"/>
+              <w:right w:w="140.0" w:type="dxa"/>
+            </w:tcMar>
+          </w:tcPr>
+          <w:p>
+            <w:pPr>
+              <w:widowControl w:val="0"/>
+              <w:spacing w:line="240" w:lineRule="auto"/>
+              <w:rPr>
+                <w:sz w:val="20"/>
+                <w:szCs w:val="20"/>
+              </w:rPr>
+            </w:pPr>
+            <w:r>
+              <w:rPr>
+                <w:sz w:val="20"/>
+                <w:szCs w:val="20"/>
+                <w:rtl w:val="0"/>
+              </w:rPr>
+              <w:t xml:space="preserve">Retorna el historial correctamente asociado al paciente</w:t>
+            </w:r>
+          </w:p>
+        </w:tc>
+      </w:tr>
+      <w:tr>
+        <w:trPr>
+          <w:cantSplit w:val="0"/>
+          <w:trHeight w:val="600" w:hRule="atLeast"/>
+          <w:tblHeader w:val="0"/>
+        </w:trPr>
+        <w:tc>
+          <w:tcPr>
+            <w:tcMar>
+              <w:top w:w="140.0" w:type="dxa"/>
+              <w:left w:w="140.0" w:type="dxa"/>
+              <w:bottom w:w="140.0" w:type="dxa"/>
+              <w:right w:w="140.0" w:type="dxa"/>
+            </w:tcMar>
+          </w:tcPr>
+          <w:p>
+            <w:pPr>
+              <w:widowControl w:val="0"/>
+              <w:spacing w:line="240" w:lineRule="auto"/>
+              <w:rPr>
+                <w:sz w:val="20"/>
+                <w:szCs w:val="20"/>
+              </w:rPr>
+            </w:pPr>
+            <w:r>
+              <w:rPr>
+                <w:color w:val="188038"/>
+                <w:sz w:val="20"/>
+                <w:szCs w:val="20"/>
+                <w:rtl w:val="0"/>
+              </w:rPr>
+              <w:t xml:space="preserve">assertNull</w:t>
+            </w:r>
+            <w:r>
+              <w:rPr>
+                <w:sz w:val="20"/>
+                <w:szCs w:val="20"/>
+                <w:rtl w:val="0"/>
+              </w:rPr>
+              <w:t xml:space="preserve">(historialEsDeOtro) </w:t>
+            </w:r>
+          </w:p>
+        </w:tc>
+        <w:tc>
+          <w:tcPr>
+            <w:tcMar>
+              <w:top w:w="140.0" w:type="dxa"/>
+              <w:left w:w="140.0" w:type="dxa"/>
+              <w:bottom w:w="140.0" w:type="dxa"/>
+              <w:right w:w="140.0" w:type="dxa"/>
+            </w:tcMar>
+          </w:tcPr>
+          <w:p>
+            <w:pPr>
+              <w:widowControl w:val="0"/>
+              <w:spacing w:line="240" w:lineRule="auto"/>
+              <w:rPr>
+                <w:sz w:val="20"/>
+                <w:szCs w:val="20"/>
+              </w:rPr>
+            </w:pPr>
+            <w:r>
+              <w:rPr>
+                <w:sz w:val="20"/>
+                <w:szCs w:val="20"/>
+                <w:rtl w:val="0"/>
+              </w:rPr>
+              <w:t xml:space="preserve">HistorialMedico resultado = pacienteDistinto.consultarHistorialMedico()</w:t>
+            </w:r>
+          </w:p>
+        </w:tc>
+        <w:tc>
+          <w:tcPr>
+            <w:tcMar>
+              <w:top w:w="140.0" w:type="dxa"/>
+              <w:left w:w="140.0" w:type="dxa"/>
+              <w:bottom w:w="140.0" w:type="dxa"/>
+              <w:right w:w="140.0" w:type="dxa"/>
+            </w:tcMar>
+          </w:tcPr>
+          <w:p>
+            <w:pPr>
+              <w:widowControl w:val="0"/>
+              <w:spacing w:line="240" w:lineRule="auto"/>
+              <w:rPr>
+                <w:sz w:val="20"/>
+                <w:szCs w:val="20"/>
+              </w:rPr>
+            </w:pPr>
+            <w:r>
+              <w:rPr>
+                <w:sz w:val="20"/>
+                <w:szCs w:val="20"/>
+                <w:rtl w:val="0"/>
+              </w:rPr>
+              <w:t xml:space="preserve">Imprime advertencia y retorna null (el historial no pertenece al paciente)</w:t>
+            </w:r>
+          </w:p>
+        </w:tc>
+      </w:tr>
+      <w:tr>
+        <w:trPr>
+          <w:cantSplit w:val="0"/>
+          <w:trHeight w:val="600" w:hRule="atLeast"/>
+          <w:tblHeader w:val="0"/>
+        </w:trPr>
+        <w:tc>
+          <w:tcPr>
+            <w:tcMar>
+              <w:top w:w="140.0" w:type="dxa"/>
+              <w:left w:w="140.0" w:type="dxa"/>
+              <w:bottom w:w="140.0" w:type="dxa"/>
+              <w:right w:w="140.0" w:type="dxa"/>
+            </w:tcMar>
+          </w:tcPr>
+          <w:p>
+            <w:pPr>
+              <w:widowControl w:val="0"/>
+              <w:spacing w:line="240" w:lineRule="auto"/>
+              <w:rPr>
+                <w:sz w:val="20"/>
+                <w:szCs w:val="20"/>
+              </w:rPr>
+            </w:pPr>
+            <w:r>
+              <w:rPr>
+                <w:color w:val="188038"/>
+                <w:sz w:val="20"/>
+                <w:szCs w:val="20"/>
+                <w:rtl w:val="0"/>
+              </w:rPr>
+              <w:t xml:space="preserve">assertNull</w:t>
+            </w:r>
+            <w:r>
+              <w:rPr>
+                <w:sz w:val="20"/>
+                <w:szCs w:val="20"/>
+                <w:rtl w:val="0"/>
+              </w:rPr>
+              <w:t xml:space="preserve">(historialEsNulo)</w:t>
+            </w:r>
+          </w:p>
+        </w:tc>
+        <w:tc>
+          <w:tcPr>
+            <w:tcMar>
+              <w:top w:w="140.0" w:type="dxa"/>
+              <w:left w:w="140.0" w:type="dxa"/>
+              <w:bottom w:w="140.0" w:type="dxa"/>
+              <w:right w:w="140.0" w:type="dxa"/>
+            </w:tcMar>
+          </w:tcPr>
+          <w:p>
+            <w:pPr>
+              <w:widowControl w:val="0"/>
+              <w:spacing w:line="240" w:lineRule="auto"/>
+              <w:rPr>
+                <w:sz w:val="20"/>
+                <w:szCs w:val="20"/>
+              </w:rPr>
+            </w:pPr>
+            <w:r>
+              <w:rPr>
+                <w:sz w:val="20"/>
+                <w:szCs w:val="20"/>
+                <w:rtl w:val="0"/>
+              </w:rPr>
+              <w:t xml:space="preserve">PacienteSinHistorial.consultarHistorialMedico()</w:t>
+            </w:r>
+          </w:p>
+        </w:tc>
+        <w:tc>
+          <w:tcPr>
+            <w:tcMar>
+              <w:top w:w="140.0" w:type="dxa"/>
+              <w:left w:w="140.0" w:type="dxa"/>
+              <w:bottom w:w="140.0" w:type="dxa"/>
+              <w:right w:w="140.0" w:type="dxa"/>
+            </w:tcMar>
+          </w:tcPr>
+          <w:p>
+            <w:pPr>
+              <w:widowControl w:val="0"/>
+              <w:spacing w:line="240" w:lineRule="auto"/>
+              <w:rPr>
+                <w:sz w:val="20"/>
+                <w:szCs w:val="20"/>
+              </w:rPr>
+            </w:pPr>
+            <w:r>
+              <w:rPr>
+                <w:sz w:val="20"/>
+                <w:szCs w:val="20"/>
+                <w:rtl w:val="0"/>
+              </w:rPr>
+              <w:t xml:space="preserve">Imprime advertencia y retorna null (no hay historial)</w:t>
+            </w:r>
+          </w:p>
+        </w:tc>
+      </w:tr>
+      <w:tr>
+        <w:trPr>
+          <w:cantSplit w:val="0"/>
+          <w:trHeight w:val="600" w:hRule="atLeast"/>
+          <w:tblHeader w:val="0"/>
+        </w:trPr>
+        <w:tc>
+          <w:tcPr>
+            <w:tcMar>
+              <w:top w:w="140.0" w:type="dxa"/>
+              <w:left w:w="140.0" w:type="dxa"/>
+              <w:bottom w:w="140.0" w:type="dxa"/>
+              <w:right w:w="140.0" w:type="dxa"/>
+            </w:tcMar>
+          </w:tcPr>
+          <w:p>
+            <w:pPr>
+              <w:widowControl w:val="0"/>
+              <w:spacing w:line="240" w:lineRule="auto"/>
+              <w:rPr>
+                <w:sz w:val="20"/>
+                <w:szCs w:val="20"/>
+              </w:rPr>
+            </w:pPr>
+            <w:r>
+              <w:rPr>
+                <w:color w:val="188038"/>
+                <w:sz w:val="20"/>
+                <w:szCs w:val="20"/>
+                <w:rtl w:val="0"/>
+              </w:rPr>
+              <w:t xml:space="preserve">assertEquals</w:t>
+            </w:r>
+            <w:r>
+              <w:rPr>
+                <w:sz w:val="20"/>
+                <w:szCs w:val="20"/>
+                <w:rtl w:val="0"/>
+              </w:rPr>
+              <w:t xml:space="preserve">(actualizarDatos)</w:t>
+            </w:r>
+          </w:p>
+        </w:tc>
+        <w:tc>
+          <w:tcPr>
+            <w:tcMar>
+              <w:top w:w="140.0" w:type="dxa"/>
+              <w:left w:w="140.0" w:type="dxa"/>
+              <w:bottom w:w="140.0" w:type="dxa"/>
+              <w:right w:w="140.0" w:type="dxa"/>
+            </w:tcMar>
+          </w:tcPr>
+          <w:p>
+            <w:pPr>
+              <w:widowControl w:val="0"/>
+              <w:spacing w:line="240" w:lineRule="auto"/>
+              <w:rPr>
+                <w:sz w:val="20"/>
+                <w:szCs w:val="20"/>
+              </w:rPr>
+            </w:pPr>
+            <w:r>
+              <w:rPr>
+                <w:sz w:val="20"/>
+                <w:szCs w:val="20"/>
+                <w:rtl w:val="0"/>
+              </w:rPr>
+              <w:t xml:space="preserve">pacienteOriginal.actualizarPaciente(pacienteNuevo)</w:t>
+            </w:r>
+          </w:p>
+        </w:tc>
+        <w:tc>
+          <w:tcPr>
+            <w:tcMar>
+              <w:top w:w="140.0" w:type="dxa"/>
+              <w:left w:w="140.0" w:type="dxa"/>
+              <w:bottom w:w="140.0" w:type="dxa"/>
+              <w:right w:w="140.0" w:type="dxa"/>
+            </w:tcMar>
+          </w:tcPr>
+          <w:p>
+            <w:pPr>
+              <w:widowControl w:val="0"/>
+              <w:spacing w:line="240" w:lineRule="auto"/>
+              <w:rPr>
+                <w:sz w:val="20"/>
+                <w:szCs w:val="20"/>
+              </w:rPr>
+            </w:pPr>
+            <w:r>
+              <w:rPr>
+                <w:sz w:val="20"/>
+                <w:szCs w:val="20"/>
+                <w:rtl w:val="0"/>
+              </w:rPr>
+              <w:t xml:space="preserve">Actualiza correctamente todos los datos del paciente original</w:t>
+            </w:r>
+          </w:p>
+        </w:tc>
+      </w:tr>
+      <w:tr>
+        <w:trPr>
+          <w:cantSplit w:val="0"/>
+          <w:trHeight w:val="600" w:hRule="atLeast"/>
+          <w:tblHeader w:val="0"/>
+        </w:trPr>
+        <w:tc>
+          <w:tcPr>
+            <w:tcMar>
+              <w:top w:w="140.0" w:type="dxa"/>
+              <w:left w:w="140.0" w:type="dxa"/>
+              <w:bottom w:w="140.0" w:type="dxa"/>
+              <w:right w:w="140.0" w:type="dxa"/>
+            </w:tcMar>
+          </w:tcPr>
+          <w:p>
+            <w:pPr>
+              <w:widowControl w:val="0"/>
+              <w:spacing w:line="240" w:lineRule="auto"/>
+              <w:rPr>
+                <w:sz w:val="20"/>
+                <w:szCs w:val="20"/>
+              </w:rPr>
+            </w:pPr>
+            <w:r>
+              <w:rPr>
+                <w:color w:val="188038"/>
+                <w:sz w:val="20"/>
+                <w:szCs w:val="20"/>
+                <w:rtl w:val="0"/>
+              </w:rPr>
+              <w:t xml:space="preserve">assertEquals</w:t>
+            </w:r>
+            <w:r>
+              <w:rPr>
+                <w:sz w:val="20"/>
+                <w:szCs w:val="20"/>
+                <w:rtl w:val="0"/>
+              </w:rPr>
+              <w:t xml:space="preserve">(actualizarConDatosIguales)</w:t>
+            </w:r>
+          </w:p>
+        </w:tc>
+        <w:tc>
+          <w:tcPr>
+            <w:tcMar>
+              <w:top w:w="140.0" w:type="dxa"/>
+              <w:left w:w="140.0" w:type="dxa"/>
+              <w:bottom w:w="140.0" w:type="dxa"/>
+              <w:right w:w="140.0" w:type="dxa"/>
+            </w:tcMar>
+          </w:tcPr>
+          <w:p>
+            <w:pPr>
+              <w:widowControl w:val="0"/>
+              <w:spacing w:line="240" w:lineRule="auto"/>
+              <w:rPr>
+                <w:sz w:val="20"/>
+                <w:szCs w:val="20"/>
+              </w:rPr>
+            </w:pPr>
+            <w:r>
+              <w:rPr>
+                <w:sz w:val="20"/>
+                <w:szCs w:val="20"/>
+                <w:rtl w:val="0"/>
+              </w:rPr>
+              <w:t xml:space="preserve">pacienteOriginal.actualizarPaciente(pacienteConMismosDatos)</w:t>
+            </w:r>
+          </w:p>
+        </w:tc>
+        <w:tc>
+          <w:tcPr>
+            <w:tcMar>
+              <w:top w:w="140.0" w:type="dxa"/>
+              <w:left w:w="140.0" w:type="dxa"/>
+              <w:bottom w:w="140.0" w:type="dxa"/>
+              <w:right w:w="140.0" w:type="dxa"/>
+            </w:tcMar>
+          </w:tcPr>
+          <w:p>
+            <w:pPr>
+              <w:widowControl w:val="0"/>
+              <w:spacing w:line="240" w:lineRule="auto"/>
+              <w:rPr>
+                <w:sz w:val="20"/>
+                <w:szCs w:val="20"/>
+              </w:rPr>
+            </w:pPr>
+            <w:r>
+              <w:rPr>
+                <w:sz w:val="20"/>
+                <w:szCs w:val="20"/>
+                <w:rtl w:val="0"/>
+              </w:rPr>
+              <w:t xml:space="preserve">No hay cambios visibles, pero la actualización se realiza sin errores</w:t>
+            </w:r>
+          </w:p>
+        </w:tc>
+      </w:tr>
+      <w:tr>
+        <w:trPr>
+          <w:cantSplit w:val="0"/>
+          <w:trHeight w:val="600" w:hRule="atLeast"/>
+          <w:tblHeader w:val="0"/>
+        </w:trPr>
+        <w:tc>
+          <w:tcPr>
+            <w:tcMar>
+              <w:top w:w="140.0" w:type="dxa"/>
+              <w:left w:w="140.0" w:type="dxa"/>
+              <w:bottom w:w="140.0" w:type="dxa"/>
+              <w:right w:w="140.0" w:type="dxa"/>
+            </w:tcMar>
+          </w:tcPr>
+          <w:p>
+            <w:pPr>
+              <w:widowControl w:val="0"/>
+              <w:spacing w:line="240" w:lineRule="auto"/>
+              <w:rPr>
+                <w:sz w:val="20"/>
+                <w:szCs w:val="20"/>
+              </w:rPr>
+            </w:pPr>
+            <w:r>
+              <w:rPr>
+                <w:color w:val="188038"/>
+                <w:sz w:val="20"/>
+                <w:szCs w:val="20"/>
+                <w:rtl w:val="0"/>
+              </w:rPr>
+              <w:t xml:space="preserve">assertDoesNotThrow</w:t>
+            </w:r>
+            <w:r>
+              <w:rPr>
+                <w:sz w:val="20"/>
+                <w:szCs w:val="20"/>
+                <w:rtl w:val="0"/>
+              </w:rPr>
+              <w:t xml:space="preserve">(actualizarConNull)</w:t>
+            </w:r>
+          </w:p>
+        </w:tc>
+        <w:tc>
+          <w:tcPr>
+            <w:tcMar>
+              <w:top w:w="140.0" w:type="dxa"/>
+              <w:left w:w="140.0" w:type="dxa"/>
+              <w:bottom w:w="140.0" w:type="dxa"/>
+              <w:right w:w="140.0" w:type="dxa"/>
+            </w:tcMar>
+          </w:tcPr>
+          <w:p>
+            <w:pPr>
+              <w:widowControl w:val="0"/>
+              <w:spacing w:line="240" w:lineRule="auto"/>
+              <w:rPr>
+                <w:sz w:val="20"/>
+                <w:szCs w:val="20"/>
+              </w:rPr>
+            </w:pPr>
+            <w:r>
+              <w:rPr>
+                <w:sz w:val="20"/>
+                <w:szCs w:val="20"/>
+                <w:rtl w:val="0"/>
+              </w:rPr>
+              <w:t xml:space="preserve">pacienteOriginal.actualizarPaciente(null)</w:t>
+            </w:r>
+          </w:p>
+        </w:tc>
+        <w:tc>
+          <w:tcPr>
+            <w:tcMar>
+              <w:top w:w="140.0" w:type="dxa"/>
+              <w:left w:w="140.0" w:type="dxa"/>
+              <w:bottom w:w="140.0" w:type="dxa"/>
+              <w:right w:w="140.0" w:type="dxa"/>
+            </w:tcMar>
+          </w:tcPr>
+          <w:p>
+            <w:pPr>
+              <w:widowControl w:val="0"/>
+              <w:spacing w:line="240" w:lineRule="auto"/>
+              <w:rPr>
+                <w:sz w:val="20"/>
+                <w:szCs w:val="20"/>
+              </w:rPr>
+            </w:pPr>
+            <w:r>
+              <w:rPr>
+                <w:sz w:val="20"/>
+                <w:szCs w:val="20"/>
+                <w:rtl w:val="0"/>
+              </w:rPr>
+              <w:t xml:space="preserve">Imprime advertencia y mantiene los datos originales sin lanzar excepción</w:t>
             </w:r>
           </w:p>
         </w:tc>

</xml_diff>

<commit_message>
Cambio métodos y fx
</commit_message>
<xml_diff>
--- a/info/Pensamiento Computacional - Proyecto final.docx
+++ b/info/Pensamiento Computacional - Proyecto final.docx
@@ -214,12 +214,12 @@
             <wp:extent cx="1371467" cy="1616697"/>
             <wp:effectExtent b="0" l="0" r="0" t="0"/>
             <wp:wrapNone/>
-            <wp:docPr id="6" name="image2.png"/>
+            <wp:docPr id="6" name="image9.png"/>
             <a:graphic>
               <a:graphicData uri="http://schemas.openxmlformats.org/drawingml/2006/picture">
                 <pic:pic>
                   <pic:nvPicPr>
-                    <pic:cNvPr id="0" name="image2.png"/>
+                    <pic:cNvPr id="0" name="image9.png"/>
                     <pic:cNvPicPr preferRelativeResize="0"/>
                   </pic:nvPicPr>
                   <pic:blipFill>
@@ -256,12 +256,12 @@
             <wp:extent cx="1371600" cy="1619250"/>
             <wp:effectExtent b="0" l="0" r="0" t="0"/>
             <wp:wrapNone/>
-            <wp:docPr id="2" name="image5.png"/>
+            <wp:docPr id="2" name="image6.png"/>
             <a:graphic>
               <a:graphicData uri="http://schemas.openxmlformats.org/drawingml/2006/picture">
                 <pic:pic>
                   <pic:nvPicPr>
-                    <pic:cNvPr id="0" name="image5.png"/>
+                    <pic:cNvPr id="0" name="image6.png"/>
                     <pic:cNvPicPr preferRelativeResize="0"/>
                   </pic:nvPicPr>
                   <pic:blipFill>
@@ -298,12 +298,12 @@
             <wp:extent cx="1371600" cy="1625936"/>
             <wp:effectExtent b="0" l="0" r="0" t="0"/>
             <wp:wrapNone/>
-            <wp:docPr id="5" name="image7.png"/>
+            <wp:docPr id="5" name="image5.png"/>
             <a:graphic>
               <a:graphicData uri="http://schemas.openxmlformats.org/drawingml/2006/picture">
                 <pic:pic>
                   <pic:nvPicPr>
-                    <pic:cNvPr id="0" name="image7.png"/>
+                    <pic:cNvPr id="0" name="image5.png"/>
                     <pic:cNvPicPr preferRelativeResize="0"/>
                   </pic:nvPicPr>
                   <pic:blipFill>
@@ -511,12 +511,12 @@
             <wp:extent cx="1371600" cy="1495425"/>
             <wp:effectExtent b="0" l="0" r="0" t="0"/>
             <wp:wrapNone/>
-            <wp:docPr id="9" name="image9.png"/>
+            <wp:docPr id="9" name="image8.png"/>
             <a:graphic>
               <a:graphicData uri="http://schemas.openxmlformats.org/drawingml/2006/picture">
                 <pic:pic>
                   <pic:nvPicPr>
-                    <pic:cNvPr id="0" name="image9.png"/>
+                    <pic:cNvPr id="0" name="image8.png"/>
                     <pic:cNvPicPr preferRelativeResize="0"/>
                   </pic:nvPicPr>
                   <pic:blipFill>
@@ -553,12 +553,12 @@
             <wp:extent cx="1238250" cy="1496104"/>
             <wp:effectExtent b="0" l="0" r="0" t="0"/>
             <wp:wrapNone/>
-            <wp:docPr id="7" name="image4.png"/>
+            <wp:docPr id="7" name="image2.png"/>
             <a:graphic>
               <a:graphicData uri="http://schemas.openxmlformats.org/drawingml/2006/picture">
                 <pic:pic>
                   <pic:nvPicPr>
-                    <pic:cNvPr id="0" name="image4.png"/>
+                    <pic:cNvPr id="0" name="image2.png"/>
                     <pic:cNvPicPr preferRelativeResize="0"/>
                   </pic:nvPicPr>
                   <pic:blipFill>
@@ -595,12 +595,12 @@
             <wp:extent cx="1371600" cy="1495425"/>
             <wp:effectExtent b="0" l="0" r="0" t="0"/>
             <wp:wrapNone/>
-            <wp:docPr id="3" name="image6.png"/>
+            <wp:docPr id="3" name="image1.png"/>
             <a:graphic>
               <a:graphicData uri="http://schemas.openxmlformats.org/drawingml/2006/picture">
                 <pic:pic>
                   <pic:nvPicPr>
-                    <pic:cNvPr id="0" name="image6.png"/>
+                    <pic:cNvPr id="0" name="image1.png"/>
                     <pic:cNvPicPr preferRelativeResize="0"/>
                   </pic:nvPicPr>
                   <pic:blipFill>
@@ -637,12 +637,12 @@
             <wp:extent cx="1371600" cy="2457450"/>
             <wp:effectExtent b="0" l="0" r="0" t="0"/>
             <wp:wrapNone/>
-            <wp:docPr id="4" name="image1.png"/>
+            <wp:docPr id="4" name="image7.png"/>
             <a:graphic>
               <a:graphicData uri="http://schemas.openxmlformats.org/drawingml/2006/picture">
                 <pic:pic>
                   <pic:nvPicPr>
-                    <pic:cNvPr id="0" name="image1.png"/>
+                    <pic:cNvPr id="0" name="image7.png"/>
                     <pic:cNvPicPr preferRelativeResize="0"/>
                   </pic:nvPicPr>
                   <pic:blipFill>
@@ -791,12 +791,12 @@
             <wp:extent cx="1238250" cy="1619250"/>
             <wp:effectExtent b="0" l="0" r="0" t="0"/>
             <wp:wrapNone/>
-            <wp:docPr id="1" name="image8.png"/>
+            <wp:docPr id="1" name="image4.png"/>
             <a:graphic>
               <a:graphicData uri="http://schemas.openxmlformats.org/drawingml/2006/picture">
                 <pic:pic>
                   <pic:nvPicPr>
-                    <pic:cNvPr id="0" name="image8.png"/>
+                    <pic:cNvPr id="0" name="image4.png"/>
                     <pic:cNvPicPr preferRelativeResize="0"/>
                   </pic:nvPicPr>
                   <pic:blipFill>
@@ -3176,606 +3176,6 @@
                 <w:rtl w:val="0"/>
               </w:rPr>
               <w:t xml:space="preserve">No encuentra la sala, retorna null.</w:t>
-            </w:r>
-          </w:p>
-        </w:tc>
-      </w:tr>
-      <w:tr>
-        <w:trPr>
-          <w:cantSplit w:val="0"/>
-          <w:trHeight w:val="600" w:hRule="atLeast"/>
-          <w:tblHeader w:val="0"/>
-        </w:trPr>
-        <w:tc>
-          <w:tcPr>
-            <w:tcMar>
-              <w:top w:w="140.0" w:type="dxa"/>
-              <w:left w:w="140.0" w:type="dxa"/>
-              <w:bottom w:w="140.0" w:type="dxa"/>
-              <w:right w:w="140.0" w:type="dxa"/>
-            </w:tcMar>
-          </w:tcPr>
-          <w:p>
-            <w:pPr>
-              <w:widowControl w:val="0"/>
-              <w:spacing w:line="240" w:lineRule="auto"/>
-              <w:rPr>
-                <w:sz w:val="20"/>
-                <w:szCs w:val="20"/>
-              </w:rPr>
-            </w:pPr>
-            <w:r>
-              <w:rPr>
-                <w:color w:val="188038"/>
-                <w:sz w:val="20"/>
-                <w:szCs w:val="20"/>
-                <w:rtl w:val="0"/>
-              </w:rPr>
-              <w:t xml:space="preserve">assertNotNull</w:t>
-            </w:r>
-            <w:r>
-              <w:rPr>
-                <w:sz w:val="20"/>
-                <w:szCs w:val="20"/>
-                <w:rtl w:val="0"/>
-              </w:rPr>
-              <w:t xml:space="preserve">(historialCorrecto) </w:t>
-            </w:r>
-          </w:p>
-        </w:tc>
-        <w:tc>
-          <w:tcPr>
-            <w:tcMar>
-              <w:top w:w="140.0" w:type="dxa"/>
-              <w:left w:w="140.0" w:type="dxa"/>
-              <w:bottom w:w="140.0" w:type="dxa"/>
-              <w:right w:w="140.0" w:type="dxa"/>
-            </w:tcMar>
-          </w:tcPr>
-          <w:p>
-            <w:pPr>
-              <w:widowControl w:val="0"/>
-              <w:spacing w:line="240" w:lineRule="auto"/>
-              <w:rPr>
-                <w:sz w:val="20"/>
-                <w:szCs w:val="20"/>
-              </w:rPr>
-            </w:pPr>
-            <w:r>
-              <w:rPr>
-                <w:sz w:val="20"/>
-                <w:szCs w:val="20"/>
-                <w:rtl w:val="0"/>
-              </w:rPr>
-              <w:t xml:space="preserve">HistorialMedico resultado = paciente.consultarHistorialMedico()</w:t>
-            </w:r>
-          </w:p>
-        </w:tc>
-        <w:tc>
-          <w:tcPr>
-            <w:tcMar>
-              <w:top w:w="140.0" w:type="dxa"/>
-              <w:left w:w="140.0" w:type="dxa"/>
-              <w:bottom w:w="140.0" w:type="dxa"/>
-              <w:right w:w="140.0" w:type="dxa"/>
-            </w:tcMar>
-          </w:tcPr>
-          <w:p>
-            <w:pPr>
-              <w:widowControl w:val="0"/>
-              <w:spacing w:line="240" w:lineRule="auto"/>
-              <w:rPr>
-                <w:sz w:val="20"/>
-                <w:szCs w:val="20"/>
-              </w:rPr>
-            </w:pPr>
-            <w:r>
-              <w:rPr>
-                <w:sz w:val="20"/>
-                <w:szCs w:val="20"/>
-                <w:rtl w:val="0"/>
-              </w:rPr>
-              <w:t xml:space="preserve">Retorna el historial correctamente asociado al paciente</w:t>
-            </w:r>
-          </w:p>
-        </w:tc>
-      </w:tr>
-      <w:tr>
-        <w:trPr>
-          <w:cantSplit w:val="0"/>
-          <w:trHeight w:val="600" w:hRule="atLeast"/>
-          <w:tblHeader w:val="0"/>
-        </w:trPr>
-        <w:tc>
-          <w:tcPr>
-            <w:tcMar>
-              <w:top w:w="140.0" w:type="dxa"/>
-              <w:left w:w="140.0" w:type="dxa"/>
-              <w:bottom w:w="140.0" w:type="dxa"/>
-              <w:right w:w="140.0" w:type="dxa"/>
-            </w:tcMar>
-          </w:tcPr>
-          <w:p>
-            <w:pPr>
-              <w:widowControl w:val="0"/>
-              <w:spacing w:line="240" w:lineRule="auto"/>
-              <w:rPr>
-                <w:sz w:val="20"/>
-                <w:szCs w:val="20"/>
-              </w:rPr>
-            </w:pPr>
-            <w:r>
-              <w:rPr>
-                <w:color w:val="188038"/>
-                <w:sz w:val="20"/>
-                <w:szCs w:val="20"/>
-                <w:rtl w:val="0"/>
-              </w:rPr>
-              <w:t xml:space="preserve">assertNull</w:t>
-            </w:r>
-            <w:r>
-              <w:rPr>
-                <w:sz w:val="20"/>
-                <w:szCs w:val="20"/>
-                <w:rtl w:val="0"/>
-              </w:rPr>
-              <w:t xml:space="preserve">(historialEsDeOtro) </w:t>
-            </w:r>
-          </w:p>
-        </w:tc>
-        <w:tc>
-          <w:tcPr>
-            <w:tcMar>
-              <w:top w:w="140.0" w:type="dxa"/>
-              <w:left w:w="140.0" w:type="dxa"/>
-              <w:bottom w:w="140.0" w:type="dxa"/>
-              <w:right w:w="140.0" w:type="dxa"/>
-            </w:tcMar>
-          </w:tcPr>
-          <w:p>
-            <w:pPr>
-              <w:widowControl w:val="0"/>
-              <w:spacing w:line="240" w:lineRule="auto"/>
-              <w:rPr>
-                <w:sz w:val="20"/>
-                <w:szCs w:val="20"/>
-              </w:rPr>
-            </w:pPr>
-            <w:r>
-              <w:rPr>
-                <w:sz w:val="20"/>
-                <w:szCs w:val="20"/>
-                <w:rtl w:val="0"/>
-              </w:rPr>
-              <w:t xml:space="preserve">HistorialMedico resultado = pacienteDistinto.consultarHistorialMedico()</w:t>
-            </w:r>
-          </w:p>
-        </w:tc>
-        <w:tc>
-          <w:tcPr>
-            <w:tcMar>
-              <w:top w:w="140.0" w:type="dxa"/>
-              <w:left w:w="140.0" w:type="dxa"/>
-              <w:bottom w:w="140.0" w:type="dxa"/>
-              <w:right w:w="140.0" w:type="dxa"/>
-            </w:tcMar>
-          </w:tcPr>
-          <w:p>
-            <w:pPr>
-              <w:widowControl w:val="0"/>
-              <w:spacing w:line="240" w:lineRule="auto"/>
-              <w:rPr>
-                <w:sz w:val="20"/>
-                <w:szCs w:val="20"/>
-              </w:rPr>
-            </w:pPr>
-            <w:r>
-              <w:rPr>
-                <w:sz w:val="20"/>
-                <w:szCs w:val="20"/>
-                <w:rtl w:val="0"/>
-              </w:rPr>
-              <w:t xml:space="preserve">Imprime advertencia y retorna null (el historial no pertenece al paciente)</w:t>
-            </w:r>
-          </w:p>
-        </w:tc>
-      </w:tr>
-      <w:tr>
-        <w:trPr>
-          <w:cantSplit w:val="0"/>
-          <w:trHeight w:val="600" w:hRule="atLeast"/>
-          <w:tblHeader w:val="0"/>
-        </w:trPr>
-        <w:tc>
-          <w:tcPr>
-            <w:tcMar>
-              <w:top w:w="140.0" w:type="dxa"/>
-              <w:left w:w="140.0" w:type="dxa"/>
-              <w:bottom w:w="140.0" w:type="dxa"/>
-              <w:right w:w="140.0" w:type="dxa"/>
-            </w:tcMar>
-          </w:tcPr>
-          <w:p>
-            <w:pPr>
-              <w:widowControl w:val="0"/>
-              <w:spacing w:line="240" w:lineRule="auto"/>
-              <w:rPr>
-                <w:sz w:val="20"/>
-                <w:szCs w:val="20"/>
-              </w:rPr>
-            </w:pPr>
-            <w:r>
-              <w:rPr>
-                <w:color w:val="188038"/>
-                <w:sz w:val="20"/>
-                <w:szCs w:val="20"/>
-                <w:rtl w:val="0"/>
-              </w:rPr>
-              <w:t xml:space="preserve">assertNull</w:t>
-            </w:r>
-            <w:r>
-              <w:rPr>
-                <w:sz w:val="20"/>
-                <w:szCs w:val="20"/>
-                <w:rtl w:val="0"/>
-              </w:rPr>
-              <w:t xml:space="preserve">(historialEsNulo)</w:t>
-            </w:r>
-          </w:p>
-        </w:tc>
-        <w:tc>
-          <w:tcPr>
-            <w:tcMar>
-              <w:top w:w="140.0" w:type="dxa"/>
-              <w:left w:w="140.0" w:type="dxa"/>
-              <w:bottom w:w="140.0" w:type="dxa"/>
-              <w:right w:w="140.0" w:type="dxa"/>
-            </w:tcMar>
-          </w:tcPr>
-          <w:p>
-            <w:pPr>
-              <w:widowControl w:val="0"/>
-              <w:spacing w:line="240" w:lineRule="auto"/>
-              <w:rPr>
-                <w:sz w:val="20"/>
-                <w:szCs w:val="20"/>
-              </w:rPr>
-            </w:pPr>
-            <w:r>
-              <w:rPr>
-                <w:sz w:val="20"/>
-                <w:szCs w:val="20"/>
-                <w:rtl w:val="0"/>
-              </w:rPr>
-              <w:t xml:space="preserve">PacienteSinHistorial.consultarHistorialMedico()</w:t>
-            </w:r>
-          </w:p>
-        </w:tc>
-        <w:tc>
-          <w:tcPr>
-            <w:tcMar>
-              <w:top w:w="140.0" w:type="dxa"/>
-              <w:left w:w="140.0" w:type="dxa"/>
-              <w:bottom w:w="140.0" w:type="dxa"/>
-              <w:right w:w="140.0" w:type="dxa"/>
-            </w:tcMar>
-          </w:tcPr>
-          <w:p>
-            <w:pPr>
-              <w:widowControl w:val="0"/>
-              <w:spacing w:line="240" w:lineRule="auto"/>
-              <w:rPr>
-                <w:sz w:val="20"/>
-                <w:szCs w:val="20"/>
-              </w:rPr>
-            </w:pPr>
-            <w:r>
-              <w:rPr>
-                <w:sz w:val="20"/>
-                <w:szCs w:val="20"/>
-                <w:rtl w:val="0"/>
-              </w:rPr>
-              <w:t xml:space="preserve">Imprime advertencia y retorna null (no hay historial)</w:t>
-            </w:r>
-          </w:p>
-        </w:tc>
-      </w:tr>
-      <w:tr>
-        <w:trPr>
-          <w:cantSplit w:val="0"/>
-          <w:trHeight w:val="600" w:hRule="atLeast"/>
-          <w:tblHeader w:val="0"/>
-        </w:trPr>
-        <w:tc>
-          <w:tcPr>
-            <w:tcMar>
-              <w:top w:w="140.0" w:type="dxa"/>
-              <w:left w:w="140.0" w:type="dxa"/>
-              <w:bottom w:w="140.0" w:type="dxa"/>
-              <w:right w:w="140.0" w:type="dxa"/>
-            </w:tcMar>
-          </w:tcPr>
-          <w:p>
-            <w:pPr>
-              <w:widowControl w:val="0"/>
-              <w:spacing w:line="240" w:lineRule="auto"/>
-              <w:rPr>
-                <w:sz w:val="20"/>
-                <w:szCs w:val="20"/>
-              </w:rPr>
-            </w:pPr>
-            <w:r>
-              <w:rPr>
-                <w:color w:val="188038"/>
-                <w:sz w:val="20"/>
-                <w:szCs w:val="20"/>
-                <w:rtl w:val="0"/>
-              </w:rPr>
-              <w:t xml:space="preserve">assertEquals</w:t>
-            </w:r>
-            <w:r>
-              <w:rPr>
-                <w:sz w:val="20"/>
-                <w:szCs w:val="20"/>
-                <w:rtl w:val="0"/>
-              </w:rPr>
-              <w:t xml:space="preserve">(actualizarDatos)</w:t>
-            </w:r>
-          </w:p>
-        </w:tc>
-        <w:tc>
-          <w:tcPr>
-            <w:tcMar>
-              <w:top w:w="140.0" w:type="dxa"/>
-              <w:left w:w="140.0" w:type="dxa"/>
-              <w:bottom w:w="140.0" w:type="dxa"/>
-              <w:right w:w="140.0" w:type="dxa"/>
-            </w:tcMar>
-          </w:tcPr>
-          <w:p>
-            <w:pPr>
-              <w:widowControl w:val="0"/>
-              <w:spacing w:line="240" w:lineRule="auto"/>
-              <w:rPr>
-                <w:sz w:val="20"/>
-                <w:szCs w:val="20"/>
-              </w:rPr>
-            </w:pPr>
-            <w:r>
-              <w:rPr>
-                <w:sz w:val="20"/>
-                <w:szCs w:val="20"/>
-                <w:rtl w:val="0"/>
-              </w:rPr>
-              <w:t xml:space="preserve">pacienteOriginal.actualizarPaciente(pacienteNuevo)</w:t>
-            </w:r>
-          </w:p>
-        </w:tc>
-        <w:tc>
-          <w:tcPr>
-            <w:tcMar>
-              <w:top w:w="140.0" w:type="dxa"/>
-              <w:left w:w="140.0" w:type="dxa"/>
-              <w:bottom w:w="140.0" w:type="dxa"/>
-              <w:right w:w="140.0" w:type="dxa"/>
-            </w:tcMar>
-          </w:tcPr>
-          <w:p>
-            <w:pPr>
-              <w:widowControl w:val="0"/>
-              <w:spacing w:line="240" w:lineRule="auto"/>
-              <w:rPr>
-                <w:sz w:val="20"/>
-                <w:szCs w:val="20"/>
-              </w:rPr>
-            </w:pPr>
-            <w:r>
-              <w:rPr>
-                <w:sz w:val="20"/>
-                <w:szCs w:val="20"/>
-                <w:rtl w:val="0"/>
-              </w:rPr>
-              <w:t xml:space="preserve">Actualiza correctamente todos los datos del paciente original</w:t>
-            </w:r>
-          </w:p>
-        </w:tc>
-      </w:tr>
-      <w:tr>
-        <w:trPr>
-          <w:cantSplit w:val="0"/>
-          <w:trHeight w:val="600" w:hRule="atLeast"/>
-          <w:tblHeader w:val="0"/>
-        </w:trPr>
-        <w:tc>
-          <w:tcPr>
-            <w:tcMar>
-              <w:top w:w="140.0" w:type="dxa"/>
-              <w:left w:w="140.0" w:type="dxa"/>
-              <w:bottom w:w="140.0" w:type="dxa"/>
-              <w:right w:w="140.0" w:type="dxa"/>
-            </w:tcMar>
-          </w:tcPr>
-          <w:p>
-            <w:pPr>
-              <w:widowControl w:val="0"/>
-              <w:spacing w:line="240" w:lineRule="auto"/>
-              <w:rPr>
-                <w:sz w:val="20"/>
-                <w:szCs w:val="20"/>
-              </w:rPr>
-            </w:pPr>
-            <w:r>
-              <w:rPr>
-                <w:color w:val="188038"/>
-                <w:sz w:val="20"/>
-                <w:szCs w:val="20"/>
-                <w:rtl w:val="0"/>
-              </w:rPr>
-              <w:t xml:space="preserve">assertEquals</w:t>
-            </w:r>
-            <w:r>
-              <w:rPr>
-                <w:sz w:val="20"/>
-                <w:szCs w:val="20"/>
-                <w:rtl w:val="0"/>
-              </w:rPr>
-              <w:t xml:space="preserve">(actualizarConDatosIguales)</w:t>
-            </w:r>
-          </w:p>
-        </w:tc>
-        <w:tc>
-          <w:tcPr>
-            <w:tcMar>
-              <w:top w:w="140.0" w:type="dxa"/>
-              <w:left w:w="140.0" w:type="dxa"/>
-              <w:bottom w:w="140.0" w:type="dxa"/>
-              <w:right w:w="140.0" w:type="dxa"/>
-            </w:tcMar>
-          </w:tcPr>
-          <w:p>
-            <w:pPr>
-              <w:widowControl w:val="0"/>
-              <w:spacing w:line="240" w:lineRule="auto"/>
-              <w:rPr>
-                <w:sz w:val="20"/>
-                <w:szCs w:val="20"/>
-              </w:rPr>
-            </w:pPr>
-            <w:r>
-              <w:rPr>
-                <w:sz w:val="20"/>
-                <w:szCs w:val="20"/>
-                <w:rtl w:val="0"/>
-              </w:rPr>
-              <w:t xml:space="preserve">pacienteOriginal.actualizarPaciente(pacienteConMismosDatos)</w:t>
-            </w:r>
-          </w:p>
-        </w:tc>
-        <w:tc>
-          <w:tcPr>
-            <w:tcMar>
-              <w:top w:w="140.0" w:type="dxa"/>
-              <w:left w:w="140.0" w:type="dxa"/>
-              <w:bottom w:w="140.0" w:type="dxa"/>
-              <w:right w:w="140.0" w:type="dxa"/>
-            </w:tcMar>
-          </w:tcPr>
-          <w:p>
-            <w:pPr>
-              <w:widowControl w:val="0"/>
-              <w:spacing w:line="240" w:lineRule="auto"/>
-              <w:rPr>
-                <w:sz w:val="20"/>
-                <w:szCs w:val="20"/>
-              </w:rPr>
-            </w:pPr>
-            <w:r>
-              <w:rPr>
-                <w:sz w:val="20"/>
-                <w:szCs w:val="20"/>
-                <w:rtl w:val="0"/>
-              </w:rPr>
-              <w:t xml:space="preserve">No hay cambios visibles, pero la actualización se realiza sin errores</w:t>
-            </w:r>
-          </w:p>
-        </w:tc>
-      </w:tr>
-      <w:tr>
-        <w:trPr>
-          <w:cantSplit w:val="0"/>
-          <w:trHeight w:val="600" w:hRule="atLeast"/>
-          <w:tblHeader w:val="0"/>
-        </w:trPr>
-        <w:tc>
-          <w:tcPr>
-            <w:tcMar>
-              <w:top w:w="140.0" w:type="dxa"/>
-              <w:left w:w="140.0" w:type="dxa"/>
-              <w:bottom w:w="140.0" w:type="dxa"/>
-              <w:right w:w="140.0" w:type="dxa"/>
-            </w:tcMar>
-          </w:tcPr>
-          <w:p>
-            <w:pPr>
-              <w:widowControl w:val="0"/>
-              <w:spacing w:line="240" w:lineRule="auto"/>
-              <w:rPr>
-                <w:sz w:val="20"/>
-                <w:szCs w:val="20"/>
-              </w:rPr>
-            </w:pPr>
-            <w:r>
-              <w:rPr>
-                <w:color w:val="188038"/>
-                <w:sz w:val="20"/>
-                <w:szCs w:val="20"/>
-                <w:rtl w:val="0"/>
-              </w:rPr>
-              <w:t xml:space="preserve">assertDoesNotThrow</w:t>
-            </w:r>
-            <w:r>
-              <w:rPr>
-                <w:sz w:val="20"/>
-                <w:szCs w:val="20"/>
-                <w:rtl w:val="0"/>
-              </w:rPr>
-              <w:t xml:space="preserve">(actualizarConNull)</w:t>
-            </w:r>
-          </w:p>
-        </w:tc>
-        <w:tc>
-          <w:tcPr>
-            <w:tcMar>
-              <w:top w:w="140.0" w:type="dxa"/>
-              <w:left w:w="140.0" w:type="dxa"/>
-              <w:bottom w:w="140.0" w:type="dxa"/>
-              <w:right w:w="140.0" w:type="dxa"/>
-            </w:tcMar>
-          </w:tcPr>
-          <w:p>
-            <w:pPr>
-              <w:widowControl w:val="0"/>
-              <w:spacing w:line="240" w:lineRule="auto"/>
-              <w:rPr>
-                <w:sz w:val="20"/>
-                <w:szCs w:val="20"/>
-              </w:rPr>
-            </w:pPr>
-            <w:r>
-              <w:rPr>
-                <w:sz w:val="20"/>
-                <w:szCs w:val="20"/>
-                <w:rtl w:val="0"/>
-              </w:rPr>
-              <w:t xml:space="preserve">pacienteOriginal.actualizarPaciente(null)</w:t>
-            </w:r>
-          </w:p>
-        </w:tc>
-        <w:tc>
-          <w:tcPr>
-            <w:tcMar>
-              <w:top w:w="140.0" w:type="dxa"/>
-              <w:left w:w="140.0" w:type="dxa"/>
-              <w:bottom w:w="140.0" w:type="dxa"/>
-              <w:right w:w="140.0" w:type="dxa"/>
-            </w:tcMar>
-          </w:tcPr>
-          <w:p>
-            <w:pPr>
-              <w:widowControl w:val="0"/>
-              <w:spacing w:line="240" w:lineRule="auto"/>
-              <w:rPr>
-                <w:sz w:val="20"/>
-                <w:szCs w:val="20"/>
-              </w:rPr>
-            </w:pPr>
-            <w:r>
-              <w:rPr>
-                <w:sz w:val="20"/>
-                <w:szCs w:val="20"/>
-                <w:rtl w:val="0"/>
-              </w:rPr>
-              <w:t xml:space="preserve">Imprime advertencia y mantiene los datos originales sin lanzar excepción</w:t>
             </w:r>
           </w:p>
         </w:tc>

</xml_diff>